<commit_message>
Projects and contact (front-end) complete !
</commit_message>
<xml_diff>
--- a/resumes/Resume.docx
+++ b/resumes/Resume.docx
@@ -72,8 +72,6 @@
               </w:rPr>
               <w:t>SHRIKANT S K</w:t>
             </w:r>
-            <w:bookmarkStart w:id="0" w:name="_GoBack"/>
-            <w:bookmarkEnd w:id="0"/>
             <w:r>
               <w:rPr>
                 <w:b/>
@@ -267,7 +265,21 @@
                 <w:sz w:val="20"/>
                 <w:szCs w:val="20"/>
               </w:rPr>
-              <w:t xml:space="preserve">3.0, SCSS, SASS, LESS, JavaScript, </w:t>
+              <w:t>3.0, SCSS, SASS, LESS,</w:t>
+            </w:r>
+            <w:r>
+              <w:rPr>
+                <w:sz w:val="20"/>
+                <w:szCs w:val="20"/>
+              </w:rPr>
+              <w:t xml:space="preserve"> Twitter Bootstrap 2.0/3.0,</w:t>
+            </w:r>
+            <w:r>
+              <w:rPr>
+                <w:sz w:val="20"/>
+                <w:szCs w:val="20"/>
+              </w:rPr>
+              <w:t xml:space="preserve"> JavaScript, </w:t>
             </w:r>
             <w:r>
               <w:rPr>
@@ -281,7 +293,21 @@
                 <w:sz w:val="20"/>
                 <w:szCs w:val="20"/>
               </w:rPr>
-              <w:t xml:space="preserve">Marionette.js, Backbone.js, Node.js, Express.js, Mocha, Should.js, Jasmine, ExtJs, Core Java, Ruby on Rails, SQL, Android, PHP, </w:t>
+              <w:t>Marionette.js, Backbone.js, Node.js, Express.js, Mocha, Should.js, Jasmine, ExtJs, Core Java, Ruby on Rails,</w:t>
+            </w:r>
+            <w:r>
+              <w:rPr>
+                <w:sz w:val="20"/>
+                <w:szCs w:val="20"/>
+              </w:rPr>
+              <w:t xml:space="preserve"> Play 2.0, </w:t>
+            </w:r>
+            <w:r>
+              <w:rPr>
+                <w:sz w:val="20"/>
+                <w:szCs w:val="20"/>
+              </w:rPr>
+              <w:t xml:space="preserve"> SQL, Android, PHP, </w:t>
             </w:r>
             <w:r>
               <w:rPr>
@@ -1320,11 +1346,13 @@
               </w:rPr>
               <w:t xml:space="preserve">Network Simulator in JAVA to simulate Routers in a network. Perform Queuing Analysis at Boundary Routers and Core Routers. </w:t>
             </w:r>
+            <w:bookmarkStart w:id="0" w:name="_GoBack"/>
+            <w:bookmarkEnd w:id="0"/>
             <w:r>
               <w:rPr>
                 <w:sz w:val="20"/>
               </w:rPr>
-              <w:t>Classify,</w:t>
+              <w:t>Classify</w:t>
             </w:r>
             <w:r>
               <w:rPr>
@@ -4827,7 +4855,7 @@
 </file>
 
 <file path=customXml/itemProps1.xml><?xml version="1.0" encoding="utf-8"?>
-<ds:datastoreItem xmlns:ds="http://schemas.openxmlformats.org/officeDocument/2006/customXml" ds:itemID="{7AEC069E-A726-4F15-AE11-11EE839543CF}">
+<ds:datastoreItem xmlns:ds="http://schemas.openxmlformats.org/officeDocument/2006/customXml" ds:itemID="{608E9CF7-B99A-4FBD-A00D-402877FB11CF}">
   <ds:schemaRefs>
     <ds:schemaRef ds:uri="http://schemas.openxmlformats.org/officeDocument/2006/bibliography"/>
   </ds:schemaRefs>

</xml_diff>